<commit_message>
Update Документ Microsoft Office Word (5).docx
</commit_message>
<xml_diff>
--- a/Документ Microsoft Office Word (5).docx
+++ b/Документ Microsoft Office Word (5).docx
@@ -3,6 +3,11 @@
 <w:document xmlns:ve="http://schemas.openxmlformats.org/markup-compatibility/2006" xmlns:o="urn:schemas-microsoft-com:office:office" xmlns:r="http://schemas.openxmlformats.org/officeDocument/2006/relationships" xmlns:m="http://schemas.openxmlformats.org/officeDocument/2006/math" xmlns:v="urn:schemas-microsoft-com:vml" xmlns:wp="http://schemas.openxmlformats.org/drawingml/2006/wordprocessingDrawing" xmlns:w10="urn:schemas-microsoft-com:office:word" xmlns:w="http://schemas.openxmlformats.org/wordprocessingml/2006/main" xmlns:wne="http://schemas.microsoft.com/office/word/2006/wordml">
   <w:body>
     <w:p>
+      <w:pPr>
+        <w:rPr>
+          <w:lang w:val="ru-RU"/>
+        </w:rPr>
+      </w:pPr>
       <w:r>
         <w:t xml:space="preserve">Я вже багато часу  вивчаю мову програмування    </w:t>
       </w:r>
@@ -29,9 +34,33 @@
       </w:r>
       <w:r>
         <w:rPr>
+          <w:lang w:val="ru-RU"/>
+        </w:rPr>
+        <w:t>(</w:t>
+      </w:r>
+      <w:r>
+        <w:rPr>
           <w:lang w:val="en-US"/>
         </w:rPr>
-        <w:t>(IT Arena 2019</w:t>
+        <w:t>IT</w:t>
+      </w:r>
+      <w:r>
+        <w:rPr>
+          <w:lang w:val="ru-RU"/>
+        </w:rPr>
+        <w:t xml:space="preserve"> </w:t>
+      </w:r>
+      <w:r>
+        <w:rPr>
+          <w:lang w:val="en-US"/>
+        </w:rPr>
+        <w:t>Arena</w:t>
+      </w:r>
+      <w:r>
+        <w:rPr>
+          <w:lang w:val="ru-RU"/>
+        </w:rPr>
+        <w:t xml:space="preserve"> 2019</w:t>
       </w:r>
       <w:r>
         <w:t>.</w:t>
@@ -41,6 +70,11 @@
       </w:r>
       <w:r>
         <w:t>Для мене це буде чудовою можливістю як  застосувати свої навички на практиці  так і  освоїти нові напрямки і мови програмування.</w:t>
+      </w:r>
+    </w:p>
+    <w:p>
+      <w:r>
+        <w:t>ЧАС ПАЛИТИ ВІДЬОМ!</w:t>
       </w:r>
     </w:p>
     <w:sectPr>
@@ -212,6 +246,7 @@
   <w:style w:type="paragraph" w:default="1" w:styleId="a">
     <w:name w:val="Normal"/>
     <w:qFormat/>
+    <w:rsid w:val="00DE6B6E"/>
   </w:style>
   <w:style w:type="character" w:default="1" w:styleId="a0">
     <w:name w:val="Default Paragraph Font"/>

</xml_diff>